<commit_message>
Initial project structure for StaySphere
</commit_message>
<xml_diff>
--- a/airbnb_docs.docx
+++ b/airbnb_docs.docx
@@ -80,10 +80,95 @@
         </w:drawing>
       </w:r>
     </w:p>
+    <w:p>
+      <w:r>
+        <w:drawing>
+          <wp:inline distT="0" distB="0" distL="0" distR="0" wp14:anchorId="13EB6F20" wp14:editId="0875CA4F">
+            <wp:extent cx="5731510" cy="3082290"/>
+            <wp:effectExtent l="0" t="0" r="0" b="0"/>
+            <wp:docPr id="1539397385" name="Picture 1"/>
+            <wp:cNvGraphicFramePr>
+              <a:graphicFrameLocks xmlns:a="http://schemas.openxmlformats.org/drawingml/2006/main" noChangeAspect="1"/>
+            </wp:cNvGraphicFramePr>
+            <a:graphic xmlns:a="http://schemas.openxmlformats.org/drawingml/2006/main">
+              <a:graphicData uri="http://schemas.openxmlformats.org/drawingml/2006/picture">
+                <pic:pic xmlns:pic="http://schemas.openxmlformats.org/drawingml/2006/picture">
+                  <pic:nvPicPr>
+                    <pic:cNvPr id="1539397385" name=""/>
+                    <pic:cNvPicPr/>
+                  </pic:nvPicPr>
+                  <pic:blipFill>
+                    <a:blip r:embed="rId6"/>
+                    <a:stretch>
+                      <a:fillRect/>
+                    </a:stretch>
+                  </pic:blipFill>
+                  <pic:spPr>
+                    <a:xfrm>
+                      <a:off x="0" y="0"/>
+                      <a:ext cx="5731510" cy="3082290"/>
+                    </a:xfrm>
+                    <a:prstGeom prst="rect">
+                      <a:avLst/>
+                    </a:prstGeom>
+                  </pic:spPr>
+                </pic:pic>
+              </a:graphicData>
+            </a:graphic>
+          </wp:inline>
+        </w:drawing>
+      </w:r>
+    </w:p>
     <w:p/>
+    <w:p/>
+    <w:p/>
+    <w:p/>
+    <w:p>
+      <w:r>
+        <w:lastRenderedPageBreak/>
+        <w:t xml:space="preserve"> </w:t>
+      </w:r>
+      <w:r>
+        <w:drawing>
+          <wp:inline distT="0" distB="0" distL="0" distR="0" wp14:anchorId="726C1E37" wp14:editId="19B6ED75">
+            <wp:extent cx="5731510" cy="916940"/>
+            <wp:effectExtent l="0" t="0" r="2540" b="0"/>
+            <wp:docPr id="904713156" name="Picture 1"/>
+            <wp:cNvGraphicFramePr>
+              <a:graphicFrameLocks xmlns:a="http://schemas.openxmlformats.org/drawingml/2006/main" noChangeAspect="1"/>
+            </wp:cNvGraphicFramePr>
+            <a:graphic xmlns:a="http://schemas.openxmlformats.org/drawingml/2006/main">
+              <a:graphicData uri="http://schemas.openxmlformats.org/drawingml/2006/picture">
+                <pic:pic xmlns:pic="http://schemas.openxmlformats.org/drawingml/2006/picture">
+                  <pic:nvPicPr>
+                    <pic:cNvPr id="904713156" name=""/>
+                    <pic:cNvPicPr/>
+                  </pic:nvPicPr>
+                  <pic:blipFill>
+                    <a:blip r:embed="rId7"/>
+                    <a:stretch>
+                      <a:fillRect/>
+                    </a:stretch>
+                  </pic:blipFill>
+                  <pic:spPr>
+                    <a:xfrm>
+                      <a:off x="0" y="0"/>
+                      <a:ext cx="5731510" cy="916940"/>
+                    </a:xfrm>
+                    <a:prstGeom prst="rect">
+                      <a:avLst/>
+                    </a:prstGeom>
+                  </pic:spPr>
+                </pic:pic>
+              </a:graphicData>
+            </a:graphic>
+          </wp:inline>
+        </w:drawing>
+      </w:r>
+    </w:p>
     <w:sectPr>
       <w:pgSz w:w="11906" w:h="16838"/>
-      <w:pgMar w:top="1440" w:right="1440" w:bottom="1440" w:left="1440" w:header="708" w:footer="708" w:gutter="0"/>
+      <w:pgMar w:top="426" w:right="1440" w:bottom="142" w:left="1440" w:header="708" w:footer="708" w:gutter="0"/>
       <w:cols w:space="708"/>
       <w:docGrid w:linePitch="360"/>
     </w:sectPr>

</xml_diff>